<commit_message>
Finished working on project
some changes to dissertation
</commit_message>
<xml_diff>
--- a/16. Sixteenth Meeting/Sixteenth Meeting Notes.docx
+++ b/16. Sixteenth Meeting/Sixteenth Meeting Notes.docx
@@ -4,10 +4,7 @@
   <w:body>
     <w:p>
       <w:r>
-        <w:t>F</w:t>
-      </w:r>
-      <w:r>
-        <w:t>ifteenth</w:t>
+        <w:t>Sixteenth</w:t>
       </w:r>
       <w:r>
         <w:t xml:space="preserve"> Meeting Notes</w:t>
@@ -16,7 +13,30 @@
     <w:p/>
     <w:p>
       <w:r>
-        <w:t>Just a progress check</w:t>
+        <w:t>Short readme on how to pick it up and play it. Real quick</w:t>
+      </w:r>
+      <w:r>
+        <w:t xml:space="preserve"> not long</w:t>
+      </w:r>
+    </w:p>
+    <w:p/>
+    <w:p>
+      <w:r>
+        <w:t xml:space="preserve">Critical in lit review!!! </w:t>
+      </w:r>
+    </w:p>
+    <w:p>
+      <w:r>
+        <w:t>Brief summary of how it works</w:t>
+      </w:r>
+      <w:r>
+        <w:t xml:space="preserve"> plugins.</w:t>
+      </w:r>
+    </w:p>
+    <w:p/>
+    <w:p>
+      <w:r>
+        <w:t>Have multiple results and Discussion sections</w:t>
       </w:r>
     </w:p>
     <w:sectPr>

</xml_diff>